<commit_message>
forming 2 type of documents ready, receiving adding logic changed
</commit_message>
<xml_diff>
--- a/Docs/ActToGiftingDeed.docx
+++ b/Docs/ActToGiftingDeed.docx
@@ -9,24 +9,48 @@
           <w:b/>
         </w:rPr>
       </w:pPr>
+      <w:proofErr w:type="spellStart"/>
       <w:r>
         <w:rPr>
           <w:b/>
         </w:rPr>
-        <w:t>Додаток до Договору дарування №_</w:t>
-      </w:r>
+        <w:t>Додаток</w:t>
+      </w:r>
+      <w:proofErr w:type="spellEnd"/>
       <w:r>
         <w:rPr>
           <w:b/>
-          <w:lang w:val="uk-UA"/>
-        </w:rPr>
-        <w:t>13</w:t>
-      </w:r>
+        </w:rPr>
+        <w:t xml:space="preserve"> до Договору </w:t>
+      </w:r>
+      <w:proofErr w:type="spellStart"/>
       <w:r>
         <w:rPr>
           <w:b/>
         </w:rPr>
-        <w:t>__</w:t>
+        <w:t>дарування</w:t>
+      </w:r>
+      <w:proofErr w:type="spellEnd"/>
+      <w:r>
+        <w:rPr>
+          <w:b/>
+        </w:rPr>
+        <w:t xml:space="preserve"> №_&lt;</w:t>
+      </w:r>
+      <w:proofErr w:type="spellStart"/>
+      <w:r>
+        <w:rPr>
+          <w:b/>
+          <w:lang w:val="de-DE"/>
+        </w:rPr>
+        <w:t>id</w:t>
+      </w:r>
+      <w:proofErr w:type="spellEnd"/>
+      <w:r>
+        <w:rPr>
+          <w:b/>
+        </w:rPr>
+        <w:t>&gt;__</w:t>
       </w:r>
     </w:p>
     <w:p>
@@ -69,17 +93,57 @@
         <w:rPr>
           <w:sz w:val="24"/>
           <w:szCs w:val="24"/>
-          <w:lang w:val="uk-UA"/>
-        </w:rPr>
-        <w:t>В.о.директора</w:t>
-      </w:r>
+        </w:rPr>
+        <w:t>&lt;</w:t>
+      </w:r>
+      <w:proofErr w:type="spellStart"/>
       <w:r>
         <w:rPr>
           <w:sz w:val="24"/>
           <w:szCs w:val="24"/>
-          <w:lang w:val="uk-UA"/>
-        </w:rPr>
-        <w:t xml:space="preserve"> Кременчуцького краєзнавчого музею</w:t>
+          <w:lang w:val="de-DE"/>
+        </w:rPr>
+        <w:t>userRole</w:t>
+      </w:r>
+      <w:proofErr w:type="spellEnd"/>
+      <w:r>
+        <w:rPr>
+          <w:sz w:val="24"/>
+          <w:szCs w:val="24"/>
+        </w:rPr>
+        <w:t xml:space="preserve">&gt; «Перший музей </w:t>
+      </w:r>
+      <w:proofErr w:type="spellStart"/>
+      <w:r>
+        <w:rPr>
+          <w:sz w:val="24"/>
+          <w:szCs w:val="24"/>
+        </w:rPr>
+        <w:t>історії</w:t>
+      </w:r>
+      <w:proofErr w:type="spellEnd"/>
+      <w:r>
+        <w:rPr>
+          <w:sz w:val="24"/>
+          <w:szCs w:val="24"/>
+        </w:rPr>
+        <w:t xml:space="preserve"> </w:t>
+      </w:r>
+      <w:proofErr w:type="spellStart"/>
+      <w:r>
+        <w:rPr>
+          <w:sz w:val="24"/>
+          <w:szCs w:val="24"/>
+        </w:rPr>
+        <w:t>однострою</w:t>
+      </w:r>
+      <w:proofErr w:type="spellEnd"/>
+      <w:r>
+        <w:rPr>
+          <w:sz w:val="24"/>
+          <w:szCs w:val="24"/>
+        </w:rPr>
+        <w:t>»</w:t>
       </w:r>
     </w:p>
     <w:p>
@@ -117,7 +181,25 @@
           <w:szCs w:val="24"/>
           <w:lang w:val="uk-UA"/>
         </w:rPr>
-        <w:t>Гайшинська  А.П.</w:t>
+        <w:t>&lt;</w:t>
+      </w:r>
+      <w:proofErr w:type="spellStart"/>
+      <w:r>
+        <w:rPr>
+          <w:sz w:val="24"/>
+          <w:szCs w:val="24"/>
+          <w:lang w:val="en-US"/>
+        </w:rPr>
+        <w:t>userName</w:t>
+      </w:r>
+      <w:proofErr w:type="spellEnd"/>
+      <w:r>
+        <w:rPr>
+          <w:sz w:val="24"/>
+          <w:szCs w:val="24"/>
+          <w:lang w:val="uk-UA"/>
+        </w:rPr>
+        <w:t>&gt; _________________</w:t>
       </w:r>
     </w:p>
     <w:p>
@@ -163,7 +245,23 @@
           <w:szCs w:val="24"/>
           <w:lang w:val="uk-UA"/>
         </w:rPr>
-        <w:t>18 травня 2017 року ________________</w:t>
+        <w:t>&lt;</w:t>
+      </w:r>
+      <w:r>
+        <w:rPr>
+          <w:sz w:val="24"/>
+          <w:szCs w:val="24"/>
+          <w:lang w:val="en-US"/>
+        </w:rPr>
+        <w:t>date</w:t>
+      </w:r>
+      <w:r>
+        <w:rPr>
+          <w:sz w:val="24"/>
+          <w:szCs w:val="24"/>
+          <w:lang w:val="uk-UA"/>
+        </w:rPr>
+        <w:t>&gt;___________________</w:t>
       </w:r>
     </w:p>
     <w:p>
@@ -206,28 +304,7 @@
           <w:szCs w:val="28"/>
           <w:lang w:val="uk-UA"/>
         </w:rPr>
-        <w:t>М</w:t>
-      </w:r>
-      <w:r>
-        <w:rPr>
-          <w:szCs w:val="28"/>
-          <w:lang w:val="uk-UA"/>
-        </w:rPr>
-        <w:t>.</w:t>
-      </w:r>
-      <w:r>
-        <w:rPr>
-          <w:szCs w:val="28"/>
-          <w:lang w:val="uk-UA"/>
-        </w:rPr>
-        <w:t>П</w:t>
-      </w:r>
-      <w:r>
-        <w:rPr>
-          <w:szCs w:val="28"/>
-          <w:lang w:val="uk-UA"/>
-        </w:rPr>
-        <w:t>.</w:t>
+        <w:t>М.П.</w:t>
       </w:r>
     </w:p>
     <w:p>
@@ -248,7 +325,6 @@
         <w:rPr>
           <w:b/>
           <w:szCs w:val="28"/>
-          <w:lang w:val="uk-UA"/>
         </w:rPr>
       </w:pPr>
       <w:r>
@@ -274,7 +350,7 @@
           <w:szCs w:val="28"/>
           <w:lang w:val="uk-UA"/>
         </w:rPr>
-        <w:t>приймання</w:t>
+        <w:t xml:space="preserve">приймання-передавання музейних предметів </w:t>
       </w:r>
       <w:r>
         <w:rPr>
@@ -282,47 +358,8 @@
           <w:szCs w:val="28"/>
           <w:lang w:val="uk-UA"/>
         </w:rPr>
-        <w:t>-</w:t>
-      </w:r>
-      <w:r>
-        <w:rPr>
-          <w:b/>
-          <w:szCs w:val="28"/>
-          <w:lang w:val="uk-UA"/>
-        </w:rPr>
-        <w:t xml:space="preserve">передавання музейних предметів </w:t>
-      </w:r>
-      <w:r>
-        <w:rPr>
-          <w:b/>
-          <w:szCs w:val="28"/>
-          <w:lang w:val="uk-UA"/>
-        </w:rPr>
         <w:br/>
-      </w:r>
-      <w:r>
-        <w:rPr>
-          <w:b/>
-          <w:szCs w:val="28"/>
-          <w:lang w:val="uk-UA"/>
-        </w:rPr>
-        <w:t>на постійне/</w:t>
-      </w:r>
-      <w:r>
-        <w:rPr>
-          <w:b/>
-          <w:szCs w:val="28"/>
-          <w:lang w:val="uk-UA"/>
-        </w:rPr>
-        <w:t>тимчасове</w:t>
-      </w:r>
-      <w:r>
-        <w:rPr>
-          <w:b/>
-          <w:szCs w:val="28"/>
-          <w:lang w:val="uk-UA"/>
-        </w:rPr>
-        <w:t xml:space="preserve"> зберігання</w:t>
+        <w:t>на постійне/тимчасове зберігання</w:t>
       </w:r>
       <w:r>
         <w:rPr>
@@ -347,50 +384,28 @@
           <w:szCs w:val="28"/>
           <w:lang w:val="uk-UA"/>
         </w:rPr>
-        <w:t xml:space="preserve"> «18</w:t>
-      </w:r>
-      <w:r>
-        <w:rPr>
-          <w:szCs w:val="28"/>
-          <w:lang w:val="uk-UA"/>
-        </w:rPr>
-        <w:t>»</w:t>
-      </w:r>
-      <w:r>
-        <w:rPr>
-          <w:szCs w:val="28"/>
-          <w:lang w:val="uk-UA"/>
-        </w:rPr>
-        <w:t xml:space="preserve"> травня </w:t>
-      </w:r>
-      <w:r>
-        <w:rPr>
-          <w:szCs w:val="28"/>
-          <w:lang w:val="uk-UA"/>
-        </w:rPr>
-        <w:t>20</w:t>
-      </w:r>
-      <w:r>
-        <w:rPr>
-          <w:szCs w:val="28"/>
-          <w:lang w:val="uk-UA"/>
-        </w:rPr>
-        <w:t>17</w:t>
-      </w:r>
-      <w:r>
-        <w:rPr>
-          <w:szCs w:val="28"/>
-          <w:lang w:val="uk-UA"/>
-        </w:rPr>
-        <w:t xml:space="preserve"> р.</w:t>
+        <w:t>&lt;</w:t>
+      </w:r>
+      <w:r>
+        <w:rPr>
+          <w:szCs w:val="28"/>
+          <w:lang w:val="en-US"/>
+        </w:rPr>
+        <w:t>date</w:t>
+      </w:r>
+      <w:r>
+        <w:rPr>
+          <w:szCs w:val="28"/>
+          <w:lang w:val="uk-UA"/>
+        </w:rPr>
+        <w:t>&gt;</w:t>
       </w:r>
     </w:p>
     <w:p>
       <w:pPr>
         <w:pStyle w:val="a3"/>
         <w:tabs>
-          <w:tab w:val="clear" w:pos="4153"/>
-          <w:tab w:val="clear" w:pos="8306"/>
+          <w:tab w:val="left" w:pos="708"/>
         </w:tabs>
         <w:jc w:val="both"/>
         <w:rPr>
@@ -403,7 +418,37 @@
           <w:szCs w:val="28"/>
           <w:lang w:val="uk-UA"/>
         </w:rPr>
-        <w:t>Ми, що нижче підписалися:</w:t>
+        <w:t>Ми, що нижче підписалися: &lt;</w:t>
+      </w:r>
+      <w:proofErr w:type="spellStart"/>
+      <w:r>
+        <w:rPr>
+          <w:szCs w:val="28"/>
+          <w:lang w:val="en-US"/>
+        </w:rPr>
+        <w:t>providerName</w:t>
+      </w:r>
+      <w:proofErr w:type="spellEnd"/>
+      <w:r>
+        <w:rPr>
+          <w:szCs w:val="28"/>
+          <w:lang w:val="uk-UA"/>
+        </w:rPr>
+        <w:t>&gt;, (далі – Дарувальник),</w:t>
+      </w:r>
+      <w:r>
+        <w:rPr>
+          <w:sz w:val="20"/>
+          <w:lang w:val="uk-UA"/>
+        </w:rPr>
+        <w:t xml:space="preserve">  </w:t>
+      </w:r>
+      <w:r>
+        <w:rPr>
+          <w:szCs w:val="28"/>
+          <w:lang w:val="uk-UA"/>
+        </w:rPr>
+        <w:t>з однієї сторони,</w:t>
       </w:r>
     </w:p>
     <w:p>
@@ -419,49 +464,72 @@
           <w:szCs w:val="28"/>
           <w:lang w:val="uk-UA"/>
         </w:rPr>
-        <w:t>Матицин Володимир Митрофанович, (далі – Особа 1),</w:t>
-      </w:r>
-      <w:r>
-        <w:rPr>
-          <w:sz w:val="20"/>
-          <w:lang w:val="uk-UA"/>
-        </w:rPr>
-        <w:t xml:space="preserve"> </w:t>
-      </w:r>
-      <w:r>
-        <w:rPr>
-          <w:sz w:val="20"/>
-          <w:lang w:val="uk-UA"/>
-        </w:rPr>
-        <w:t xml:space="preserve"> </w:t>
-      </w:r>
-      <w:r>
-        <w:rPr>
-          <w:szCs w:val="28"/>
-          <w:lang w:val="uk-UA"/>
-        </w:rPr>
-        <w:t>з о</w:t>
-      </w:r>
-      <w:r>
-        <w:rPr>
-          <w:szCs w:val="28"/>
-          <w:lang w:val="uk-UA"/>
-        </w:rPr>
-        <w:t>д</w:t>
-      </w:r>
-      <w:r>
-        <w:rPr>
-          <w:szCs w:val="28"/>
-          <w:lang w:val="uk-UA"/>
-        </w:rPr>
-        <w:t>нієї сторони</w:t>
-      </w:r>
-      <w:r>
-        <w:rPr>
-          <w:szCs w:val="28"/>
-          <w:lang w:val="uk-UA"/>
-        </w:rPr>
-        <w:t>,</w:t>
+        <w:t>&lt;</w:t>
+      </w:r>
+      <w:proofErr w:type="spellStart"/>
+      <w:r>
+        <w:rPr>
+          <w:lang w:val="en-US"/>
+        </w:rPr>
+        <w:t>r</w:t>
+      </w:r>
+      <w:r>
+        <w:rPr>
+          <w:szCs w:val="28"/>
+          <w:lang w:val="en-US"/>
+        </w:rPr>
+        <w:t>ecipient</w:t>
+      </w:r>
+      <w:r>
+        <w:rPr>
+          <w:szCs w:val="28"/>
+          <w:lang w:val="en-US"/>
+        </w:rPr>
+        <w:t>Name</w:t>
+      </w:r>
+      <w:proofErr w:type="spellEnd"/>
+      <w:r>
+        <w:rPr>
+          <w:szCs w:val="28"/>
+          <w:lang w:val="uk-UA"/>
+        </w:rPr>
+        <w:t>&gt;, &lt;</w:t>
+      </w:r>
+      <w:proofErr w:type="spellStart"/>
+      <w:r>
+        <w:rPr>
+          <w:lang w:val="en-US"/>
+        </w:rPr>
+        <w:t>r</w:t>
+      </w:r>
+      <w:r>
+        <w:rPr>
+          <w:szCs w:val="28"/>
+          <w:lang w:val="en-US"/>
+        </w:rPr>
+        <w:t>ecipient</w:t>
+      </w:r>
+      <w:r>
+        <w:rPr>
+          <w:szCs w:val="28"/>
+          <w:lang w:val="en-US"/>
+        </w:rPr>
+        <w:t>R</w:t>
+      </w:r>
+      <w:r>
+        <w:rPr>
+          <w:szCs w:val="28"/>
+          <w:lang w:val="en-US"/>
+        </w:rPr>
+        <w:t>ole</w:t>
+      </w:r>
+      <w:proofErr w:type="spellEnd"/>
+      <w:r>
+        <w:rPr>
+          <w:szCs w:val="28"/>
+          <w:lang w:val="uk-UA"/>
+        </w:rPr>
+        <w:t xml:space="preserve">&gt;(далі – Музей) з іншої сторони, </w:t>
       </w:r>
     </w:p>
     <w:p>
@@ -477,65 +545,33 @@
           <w:szCs w:val="28"/>
           <w:lang w:val="uk-UA"/>
         </w:rPr>
-        <w:t xml:space="preserve">Соколова Ірина Михайлівна, заступник директора музею з наукової роботи (далі – Особа 2) </w:t>
-      </w:r>
-      <w:r>
-        <w:rPr>
-          <w:szCs w:val="28"/>
-          <w:lang w:val="uk-UA"/>
-        </w:rPr>
-        <w:t xml:space="preserve">з </w:t>
-      </w:r>
-      <w:r>
-        <w:rPr>
-          <w:szCs w:val="28"/>
-          <w:lang w:val="uk-UA"/>
-        </w:rPr>
-        <w:t>іншої</w:t>
-      </w:r>
-      <w:r>
-        <w:rPr>
-          <w:szCs w:val="28"/>
-          <w:lang w:val="uk-UA"/>
-        </w:rPr>
-        <w:t xml:space="preserve"> сторони,</w:t>
-      </w:r>
-      <w:r>
-        <w:rPr>
-          <w:szCs w:val="28"/>
-          <w:lang w:val="uk-UA"/>
-        </w:rPr>
-        <w:t xml:space="preserve"> </w:t>
-      </w:r>
-    </w:p>
-    <w:p>
-      <w:pPr>
-        <w:jc w:val="both"/>
-        <w:rPr>
-          <w:szCs w:val="28"/>
-          <w:lang w:val="uk-UA"/>
-        </w:rPr>
-      </w:pPr>
-      <w:r>
-        <w:rPr>
-          <w:szCs w:val="28"/>
-          <w:lang w:val="uk-UA"/>
-        </w:rPr>
-        <w:t xml:space="preserve">склали цей акт про те, що </w:t>
-      </w:r>
-      <w:r>
-        <w:rPr>
-          <w:szCs w:val="28"/>
-          <w:lang w:val="uk-UA"/>
-        </w:rPr>
-        <w:t xml:space="preserve">Особа 1 передала, а Особа 2 прийняла на зберігання для наукової роботи та експонування </w:t>
-      </w:r>
-      <w:r>
-        <w:rPr>
-          <w:szCs w:val="28"/>
-          <w:lang w:val="uk-UA"/>
-        </w:rPr>
-        <w:t>такі предмети:</w:t>
+        <w:t>склали цей акт про те, що Дарувальник передав, а Музей прийняв на зберігання</w:t>
+      </w:r>
+      <w:r>
+        <w:rPr>
+          <w:szCs w:val="28"/>
+        </w:rPr>
+        <w:t xml:space="preserve"> &lt;</w:t>
+      </w:r>
+      <w:r>
+        <w:rPr>
+          <w:szCs w:val="28"/>
+          <w:lang w:val="en-US"/>
+        </w:rPr>
+        <w:t>purpose</w:t>
+      </w:r>
+      <w:r>
+        <w:rPr>
+          <w:szCs w:val="28"/>
+        </w:rPr>
+        <w:t>&gt;</w:t>
+      </w:r>
+      <w:r>
+        <w:rPr>
+          <w:szCs w:val="28"/>
+          <w:lang w:val="uk-UA"/>
+        </w:rPr>
+        <w:t>:</w:t>
       </w:r>
     </w:p>
     <w:p>
@@ -549,23 +585,23 @@
     </w:p>
     <w:tbl>
       <w:tblPr>
-        <w:tblW w:w="10330" w:type="dxa"/>
+        <w:tblW w:w="10335" w:type="dxa"/>
         <w:tblLayout w:type="fixed"/>
         <w:tblCellMar>
           <w:left w:w="70" w:type="dxa"/>
           <w:right w:w="70" w:type="dxa"/>
         </w:tblCellMar>
-        <w:tblLook w:val="0000" w:firstRow="0" w:lastRow="0" w:firstColumn="0" w:lastColumn="0" w:noHBand="0" w:noVBand="0"/>
+        <w:tblLook w:val="04A0" w:firstRow="1" w:lastRow="0" w:firstColumn="1" w:lastColumn="0" w:noHBand="0" w:noVBand="1"/>
       </w:tblPr>
       <w:tblGrid>
-        <w:gridCol w:w="610"/>
-        <w:gridCol w:w="2520"/>
-        <w:gridCol w:w="1080"/>
-        <w:gridCol w:w="1040"/>
+        <w:gridCol w:w="611"/>
+        <w:gridCol w:w="2521"/>
+        <w:gridCol w:w="1081"/>
+        <w:gridCol w:w="1041"/>
         <w:gridCol w:w="720"/>
         <w:gridCol w:w="940"/>
         <w:gridCol w:w="500"/>
-        <w:gridCol w:w="1640"/>
+        <w:gridCol w:w="1641"/>
         <w:gridCol w:w="740"/>
         <w:gridCol w:w="540"/>
       </w:tblGrid>
@@ -580,12 +616,14 @@
               <w:top w:val="single" w:sz="4" w:space="0" w:color="000000"/>
               <w:left w:val="single" w:sz="4" w:space="0" w:color="000000"/>
               <w:bottom w:val="single" w:sz="4" w:space="0" w:color="000000"/>
+              <w:right w:val="nil"/>
             </w:tcBorders>
-            <w:shd w:val="clear" w:color="auto" w:fill="auto"/>
+            <w:hideMark/>
           </w:tcPr>
           <w:p>
             <w:pPr>
               <w:snapToGrid w:val="0"/>
+              <w:spacing w:line="256" w:lineRule="auto"/>
               <w:jc w:val="center"/>
               <w:rPr>
                 <w:sz w:val="22"/>
@@ -599,23 +637,7 @@
                 <w:szCs w:val="22"/>
                 <w:lang w:val="uk-UA"/>
               </w:rPr>
-              <w:t xml:space="preserve">№ </w:t>
-            </w:r>
-            <w:r>
-              <w:rPr>
-                <w:sz w:val="22"/>
-                <w:szCs w:val="22"/>
-                <w:lang w:val="uk-UA"/>
-              </w:rPr>
-              <w:t>з</w:t>
-            </w:r>
-            <w:r>
-              <w:rPr>
-                <w:sz w:val="22"/>
-                <w:szCs w:val="22"/>
-                <w:lang w:val="uk-UA"/>
-              </w:rPr>
-              <w:t>/п</w:t>
+              <w:t>№ з/п</w:t>
             </w:r>
           </w:p>
         </w:tc>
@@ -626,11 +648,13 @@
               <w:top w:val="single" w:sz="4" w:space="0" w:color="000000"/>
               <w:left w:val="single" w:sz="4" w:space="0" w:color="000000"/>
               <w:bottom w:val="single" w:sz="4" w:space="0" w:color="000000"/>
+              <w:right w:val="nil"/>
             </w:tcBorders>
-            <w:shd w:val="clear" w:color="auto" w:fill="auto"/>
+            <w:hideMark/>
           </w:tcPr>
           <w:p>
             <w:pPr>
+              <w:spacing w:line="256" w:lineRule="auto"/>
               <w:jc w:val="center"/>
               <w:rPr>
                 <w:sz w:val="22"/>
@@ -649,6 +673,7 @@
           </w:p>
           <w:p>
             <w:pPr>
+              <w:spacing w:line="256" w:lineRule="auto"/>
               <w:jc w:val="center"/>
               <w:rPr>
                 <w:sz w:val="22"/>
@@ -673,11 +698,13 @@
               <w:top w:val="single" w:sz="4" w:space="0" w:color="000000"/>
               <w:left w:val="single" w:sz="4" w:space="0" w:color="000000"/>
               <w:bottom w:val="single" w:sz="4" w:space="0" w:color="000000"/>
+              <w:right w:val="nil"/>
             </w:tcBorders>
-            <w:shd w:val="clear" w:color="auto" w:fill="auto"/>
+            <w:hideMark/>
           </w:tcPr>
           <w:p>
             <w:pPr>
+              <w:spacing w:line="256" w:lineRule="auto"/>
               <w:jc w:val="center"/>
               <w:rPr>
                 <w:sz w:val="22"/>
@@ -702,11 +729,13 @@
               <w:top w:val="single" w:sz="4" w:space="0" w:color="000000"/>
               <w:left w:val="single" w:sz="4" w:space="0" w:color="000000"/>
               <w:bottom w:val="single" w:sz="4" w:space="0" w:color="000000"/>
+              <w:right w:val="nil"/>
             </w:tcBorders>
-            <w:shd w:val="clear" w:color="auto" w:fill="auto"/>
+            <w:hideMark/>
           </w:tcPr>
           <w:p>
             <w:pPr>
+              <w:spacing w:line="256" w:lineRule="auto"/>
               <w:jc w:val="center"/>
               <w:rPr>
                 <w:sz w:val="22"/>
@@ -731,11 +760,13 @@
               <w:top w:val="single" w:sz="4" w:space="0" w:color="000000"/>
               <w:left w:val="single" w:sz="4" w:space="0" w:color="000000"/>
               <w:bottom w:val="single" w:sz="4" w:space="0" w:color="000000"/>
+              <w:right w:val="nil"/>
             </w:tcBorders>
-            <w:shd w:val="clear" w:color="auto" w:fill="auto"/>
+            <w:hideMark/>
           </w:tcPr>
           <w:p>
             <w:pPr>
+              <w:spacing w:line="256" w:lineRule="auto"/>
               <w:jc w:val="center"/>
               <w:rPr>
                 <w:sz w:val="22"/>
@@ -760,11 +791,13 @@
               <w:top w:val="single" w:sz="4" w:space="0" w:color="000000"/>
               <w:left w:val="single" w:sz="4" w:space="0" w:color="000000"/>
               <w:bottom w:val="single" w:sz="4" w:space="0" w:color="000000"/>
+              <w:right w:val="nil"/>
             </w:tcBorders>
-            <w:shd w:val="clear" w:color="auto" w:fill="auto"/>
+            <w:hideMark/>
           </w:tcPr>
           <w:p>
             <w:pPr>
+              <w:spacing w:line="256" w:lineRule="auto"/>
               <w:jc w:val="center"/>
               <w:rPr>
                 <w:sz w:val="22"/>
@@ -778,15 +811,7 @@
                 <w:szCs w:val="22"/>
                 <w:lang w:val="uk-UA"/>
               </w:rPr>
-              <w:t>Роз-міри</w:t>
-            </w:r>
-            <w:r>
-              <w:rPr>
-                <w:sz w:val="22"/>
-                <w:szCs w:val="22"/>
-                <w:lang w:val="uk-UA"/>
-              </w:rPr>
-              <w:t xml:space="preserve"> (см)</w:t>
+              <w:t>Роз-міри (см)</w:t>
             </w:r>
           </w:p>
         </w:tc>
@@ -799,9 +824,11 @@
               <w:bottom w:val="single" w:sz="4" w:space="0" w:color="000000"/>
               <w:right w:val="single" w:sz="4" w:space="0" w:color="000000"/>
             </w:tcBorders>
+            <w:hideMark/>
           </w:tcPr>
           <w:p>
             <w:pPr>
+              <w:spacing w:line="256" w:lineRule="auto"/>
               <w:ind w:hanging="60"/>
               <w:jc w:val="center"/>
               <w:rPr>
@@ -816,15 +843,25 @@
                 <w:szCs w:val="22"/>
                 <w:lang w:val="uk-UA"/>
               </w:rPr>
-              <w:t>Кіль-кість</w:t>
-            </w:r>
+              <w:t xml:space="preserve">Кіль-кість од. </w:t>
+            </w:r>
+            <w:proofErr w:type="spellStart"/>
             <w:r>
               <w:rPr>
                 <w:sz w:val="22"/>
                 <w:szCs w:val="22"/>
                 <w:lang w:val="uk-UA"/>
               </w:rPr>
-              <w:t xml:space="preserve"> од. зб. (шт.)</w:t>
+              <w:t>зб</w:t>
+            </w:r>
+            <w:proofErr w:type="spellEnd"/>
+            <w:r>
+              <w:rPr>
+                <w:sz w:val="22"/>
+                <w:szCs w:val="22"/>
+                <w:lang w:val="uk-UA"/>
+              </w:rPr>
+              <w:t>. (шт.)</w:t>
             </w:r>
           </w:p>
         </w:tc>
@@ -835,11 +872,13 @@
               <w:top w:val="single" w:sz="4" w:space="0" w:color="000000"/>
               <w:left w:val="single" w:sz="4" w:space="0" w:color="000000"/>
               <w:bottom w:val="single" w:sz="4" w:space="0" w:color="000000"/>
+              <w:right w:val="nil"/>
             </w:tcBorders>
-            <w:shd w:val="clear" w:color="auto" w:fill="auto"/>
+            <w:hideMark/>
           </w:tcPr>
           <w:p>
             <w:pPr>
+              <w:spacing w:line="256" w:lineRule="auto"/>
               <w:jc w:val="center"/>
               <w:rPr>
                 <w:sz w:val="22"/>
@@ -853,24 +892,18 @@
                 <w:szCs w:val="22"/>
                 <w:lang w:val="uk-UA"/>
               </w:rPr>
-              <w:t>Стан збереже</w:t>
-            </w:r>
+              <w:t>Стан збереже-</w:t>
+            </w:r>
+            <w:proofErr w:type="spellStart"/>
             <w:r>
               <w:rPr>
                 <w:sz w:val="22"/>
                 <w:szCs w:val="22"/>
                 <w:lang w:val="uk-UA"/>
               </w:rPr>
-              <w:t>-</w:t>
-            </w:r>
-            <w:r>
-              <w:rPr>
-                <w:sz w:val="22"/>
-                <w:szCs w:val="22"/>
-                <w:lang w:val="uk-UA"/>
-              </w:rPr>
               <w:t>ності</w:t>
             </w:r>
+            <w:proofErr w:type="spellEnd"/>
           </w:p>
         </w:tc>
         <w:tc>
@@ -880,11 +913,13 @@
               <w:top w:val="single" w:sz="4" w:space="0" w:color="000000"/>
               <w:left w:val="single" w:sz="4" w:space="0" w:color="000000"/>
               <w:bottom w:val="single" w:sz="4" w:space="0" w:color="000000"/>
+              <w:right w:val="nil"/>
             </w:tcBorders>
-            <w:shd w:val="clear" w:color="auto" w:fill="auto"/>
+            <w:hideMark/>
           </w:tcPr>
           <w:p>
             <w:pPr>
+              <w:spacing w:line="256" w:lineRule="auto"/>
               <w:jc w:val="center"/>
               <w:rPr>
                 <w:sz w:val="22"/>
@@ -911,10 +946,11 @@
               <w:bottom w:val="single" w:sz="4" w:space="0" w:color="000000"/>
               <w:right w:val="single" w:sz="4" w:space="0" w:color="000000"/>
             </w:tcBorders>
-            <w:shd w:val="clear" w:color="auto" w:fill="auto"/>
+            <w:hideMark/>
           </w:tcPr>
           <w:p>
             <w:pPr>
+              <w:spacing w:line="256" w:lineRule="auto"/>
               <w:jc w:val="center"/>
               <w:rPr>
                 <w:sz w:val="22"/>
@@ -944,8 +980,9 @@
               <w:top w:val="single" w:sz="4" w:space="0" w:color="000000"/>
               <w:left w:val="single" w:sz="4" w:space="0" w:color="000000"/>
               <w:bottom w:val="single" w:sz="4" w:space="0" w:color="000000"/>
+              <w:right w:val="nil"/>
             </w:tcBorders>
-            <w:shd w:val="clear" w:color="auto" w:fill="auto"/>
+            <w:hideMark/>
           </w:tcPr>
           <w:p>
             <w:pPr>
@@ -975,8 +1012,9 @@
               <w:top w:val="single" w:sz="4" w:space="0" w:color="000000"/>
               <w:left w:val="single" w:sz="4" w:space="0" w:color="000000"/>
               <w:bottom w:val="single" w:sz="4" w:space="0" w:color="000000"/>
+              <w:right w:val="nil"/>
             </w:tcBorders>
-            <w:shd w:val="clear" w:color="auto" w:fill="auto"/>
+            <w:hideMark/>
           </w:tcPr>
           <w:p>
             <w:pPr>
@@ -986,9 +1024,33 @@
               <w:rPr>
                 <w:sz w:val="22"/>
                 <w:szCs w:val="22"/>
-                <w:lang w:val="uk-UA"/>
-              </w:rPr>
-            </w:pPr>
+                <w:lang w:val="en-US"/>
+              </w:rPr>
+            </w:pPr>
+            <w:r>
+              <w:rPr>
+                <w:sz w:val="22"/>
+                <w:szCs w:val="22"/>
+                <w:lang w:val="en-US"/>
+              </w:rPr>
+              <w:t>&lt;</w:t>
+            </w:r>
+            <w:r>
+              <w:rPr>
+                <w:sz w:val="22"/>
+                <w:szCs w:val="22"/>
+                <w:lang w:val="en-US"/>
+              </w:rPr>
+              <w:t>name</w:t>
+            </w:r>
+            <w:r>
+              <w:rPr>
+                <w:sz w:val="22"/>
+                <w:szCs w:val="22"/>
+                <w:lang w:val="en-US"/>
+              </w:rPr>
+              <w:t>&gt;</w:t>
+            </w:r>
           </w:p>
         </w:tc>
         <w:tc>
@@ -998,8 +1060,9 @@
               <w:top w:val="single" w:sz="4" w:space="0" w:color="000000"/>
               <w:left w:val="single" w:sz="4" w:space="0" w:color="000000"/>
               <w:bottom w:val="single" w:sz="4" w:space="0" w:color="000000"/>
+              <w:right w:val="nil"/>
             </w:tcBorders>
-            <w:shd w:val="clear" w:color="auto" w:fill="auto"/>
+            <w:hideMark/>
           </w:tcPr>
           <w:p>
             <w:pPr>
@@ -1009,9 +1072,35 @@
               <w:rPr>
                 <w:sz w:val="22"/>
                 <w:szCs w:val="22"/>
-                <w:lang w:val="uk-UA"/>
-              </w:rPr>
-            </w:pPr>
+                <w:lang w:val="en-US"/>
+              </w:rPr>
+            </w:pPr>
+            <w:r>
+              <w:rPr>
+                <w:sz w:val="22"/>
+                <w:szCs w:val="22"/>
+                <w:lang w:val="en-US"/>
+              </w:rPr>
+              <w:t>&lt;</w:t>
+            </w:r>
+            <w:proofErr w:type="spellStart"/>
+            <w:r>
+              <w:rPr>
+                <w:sz w:val="22"/>
+                <w:szCs w:val="22"/>
+                <w:lang w:val="en-US"/>
+              </w:rPr>
+              <w:t>inventoryN</w:t>
+            </w:r>
+            <w:proofErr w:type="spellEnd"/>
+            <w:r>
+              <w:rPr>
+                <w:sz w:val="22"/>
+                <w:szCs w:val="22"/>
+                <w:lang w:val="en-US"/>
+              </w:rPr>
+              <w:t>&gt;</w:t>
+            </w:r>
           </w:p>
         </w:tc>
         <w:tc>
@@ -1021,8 +1110,9 @@
               <w:top w:val="single" w:sz="4" w:space="0" w:color="000000"/>
               <w:left w:val="single" w:sz="4" w:space="0" w:color="000000"/>
               <w:bottom w:val="single" w:sz="4" w:space="0" w:color="000000"/>
+              <w:right w:val="nil"/>
             </w:tcBorders>
-            <w:shd w:val="clear" w:color="auto" w:fill="auto"/>
+            <w:hideMark/>
           </w:tcPr>
           <w:p>
             <w:pPr>
@@ -1032,9 +1122,17 @@
               <w:rPr>
                 <w:sz w:val="22"/>
                 <w:szCs w:val="22"/>
-                <w:lang w:val="uk-UA"/>
-              </w:rPr>
-            </w:pPr>
+                <w:lang w:val="en-US"/>
+              </w:rPr>
+            </w:pPr>
+            <w:r>
+              <w:rPr>
+                <w:sz w:val="22"/>
+                <w:szCs w:val="22"/>
+                <w:lang w:val="en-US"/>
+              </w:rPr>
+              <w:t>&lt;materials&gt;</w:t>
+            </w:r>
           </w:p>
         </w:tc>
         <w:tc>
@@ -1044,8 +1142,9 @@
               <w:top w:val="single" w:sz="4" w:space="0" w:color="000000"/>
               <w:left w:val="single" w:sz="4" w:space="0" w:color="000000"/>
               <w:bottom w:val="single" w:sz="4" w:space="0" w:color="000000"/>
+              <w:right w:val="nil"/>
             </w:tcBorders>
-            <w:shd w:val="clear" w:color="auto" w:fill="auto"/>
+            <w:hideMark/>
           </w:tcPr>
           <w:p>
             <w:pPr>
@@ -1055,9 +1154,17 @@
               <w:rPr>
                 <w:sz w:val="22"/>
                 <w:szCs w:val="22"/>
-                <w:lang w:val="uk-UA"/>
-              </w:rPr>
-            </w:pPr>
+                <w:lang w:val="en-US"/>
+              </w:rPr>
+            </w:pPr>
+            <w:r>
+              <w:rPr>
+                <w:sz w:val="22"/>
+                <w:szCs w:val="22"/>
+                <w:lang w:val="en-US"/>
+              </w:rPr>
+              <w:t>&lt;techniques&gt;</w:t>
+            </w:r>
           </w:p>
         </w:tc>
         <w:tc>
@@ -1067,8 +1174,9 @@
               <w:top w:val="single" w:sz="4" w:space="0" w:color="000000"/>
               <w:left w:val="single" w:sz="4" w:space="0" w:color="000000"/>
               <w:bottom w:val="single" w:sz="4" w:space="0" w:color="000000"/>
+              <w:right w:val="nil"/>
             </w:tcBorders>
-            <w:shd w:val="clear" w:color="auto" w:fill="auto"/>
+            <w:hideMark/>
           </w:tcPr>
           <w:p>
             <w:pPr>
@@ -1078,9 +1186,17 @@
               <w:rPr>
                 <w:sz w:val="22"/>
                 <w:szCs w:val="22"/>
-                <w:lang w:val="uk-UA"/>
-              </w:rPr>
-            </w:pPr>
+                <w:lang w:val="en-US"/>
+              </w:rPr>
+            </w:pPr>
+            <w:r>
+              <w:rPr>
+                <w:sz w:val="22"/>
+                <w:szCs w:val="22"/>
+                <w:lang w:val="en-US"/>
+              </w:rPr>
+              <w:t>&lt;size&gt;</w:t>
+            </w:r>
           </w:p>
         </w:tc>
         <w:tc>
@@ -1092,6 +1208,7 @@
               <w:bottom w:val="single" w:sz="4" w:space="0" w:color="000000"/>
               <w:right w:val="single" w:sz="4" w:space="0" w:color="000000"/>
             </w:tcBorders>
+            <w:hideMark/>
           </w:tcPr>
           <w:p>
             <w:pPr>
@@ -1101,9 +1218,17 @@
               <w:rPr>
                 <w:sz w:val="22"/>
                 <w:szCs w:val="22"/>
-                <w:lang w:val="uk-UA"/>
-              </w:rPr>
-            </w:pPr>
+                <w:lang w:val="en-US"/>
+              </w:rPr>
+            </w:pPr>
+            <w:r>
+              <w:rPr>
+                <w:sz w:val="22"/>
+                <w:szCs w:val="22"/>
+                <w:lang w:val="en-US"/>
+              </w:rPr>
+              <w:t>1</w:t>
+            </w:r>
           </w:p>
         </w:tc>
         <w:tc>
@@ -1113,8 +1238,9 @@
               <w:top w:val="single" w:sz="4" w:space="0" w:color="000000"/>
               <w:left w:val="single" w:sz="4" w:space="0" w:color="000000"/>
               <w:bottom w:val="single" w:sz="4" w:space="0" w:color="000000"/>
+              <w:right w:val="nil"/>
             </w:tcBorders>
-            <w:shd w:val="clear" w:color="auto" w:fill="auto"/>
+            <w:hideMark/>
           </w:tcPr>
           <w:p>
             <w:pPr>
@@ -1124,9 +1250,17 @@
               <w:rPr>
                 <w:sz w:val="22"/>
                 <w:szCs w:val="22"/>
-                <w:lang w:val="uk-UA"/>
-              </w:rPr>
-            </w:pPr>
+                <w:lang w:val="en-US"/>
+              </w:rPr>
+            </w:pPr>
+            <w:r>
+              <w:rPr>
+                <w:sz w:val="22"/>
+                <w:szCs w:val="22"/>
+                <w:lang w:val="en-US"/>
+              </w:rPr>
+              <w:t>&lt;states&gt;</w:t>
+            </w:r>
           </w:p>
         </w:tc>
         <w:tc>
@@ -1136,8 +1270,9 @@
               <w:top w:val="single" w:sz="4" w:space="0" w:color="000000"/>
               <w:left w:val="single" w:sz="4" w:space="0" w:color="000000"/>
               <w:bottom w:val="single" w:sz="4" w:space="0" w:color="000000"/>
+              <w:right w:val="nil"/>
             </w:tcBorders>
-            <w:shd w:val="clear" w:color="auto" w:fill="auto"/>
+            <w:hideMark/>
           </w:tcPr>
           <w:p>
             <w:pPr>
@@ -1147,9 +1282,17 @@
               <w:rPr>
                 <w:sz w:val="22"/>
                 <w:szCs w:val="22"/>
-                <w:lang w:val="uk-UA"/>
-              </w:rPr>
-            </w:pPr>
+                <w:lang w:val="en-US"/>
+              </w:rPr>
+            </w:pPr>
+            <w:r>
+              <w:rPr>
+                <w:sz w:val="22"/>
+                <w:szCs w:val="22"/>
+                <w:lang w:val="en-US"/>
+              </w:rPr>
+              <w:t>&lt;price&gt;</w:t>
+            </w:r>
           </w:p>
         </w:tc>
         <w:tc>
@@ -1161,7 +1304,7 @@
               <w:bottom w:val="single" w:sz="4" w:space="0" w:color="000000"/>
               <w:right w:val="single" w:sz="4" w:space="0" w:color="000000"/>
             </w:tcBorders>
-            <w:shd w:val="clear" w:color="auto" w:fill="auto"/>
+            <w:hideMark/>
           </w:tcPr>
           <w:p>
             <w:pPr>
@@ -1171,7 +1314,7 @@
               <w:rPr>
                 <w:sz w:val="22"/>
                 <w:szCs w:val="22"/>
-                <w:lang w:val="uk-UA"/>
+                <w:lang w:val="en-US"/>
               </w:rPr>
             </w:pPr>
           </w:p>
@@ -1200,50 +1343,14 @@
       <w:pPr>
         <w:rPr>
           <w:szCs w:val="28"/>
-          <w:lang w:val="uk-UA"/>
-        </w:rPr>
-      </w:pPr>
-      <w:r>
-        <w:rPr>
-          <w:szCs w:val="28"/>
-          <w:lang w:val="uk-UA"/>
-        </w:rPr>
-        <w:t>Усього за</w:t>
-      </w:r>
-      <w:r>
-        <w:rPr>
-          <w:szCs w:val="28"/>
-          <w:lang w:val="uk-UA"/>
-        </w:rPr>
-        <w:t xml:space="preserve"> цим </w:t>
-      </w:r>
-      <w:r>
-        <w:rPr>
-          <w:szCs w:val="28"/>
-          <w:lang w:val="uk-UA"/>
-        </w:rPr>
-        <w:t>а</w:t>
-      </w:r>
-      <w:r>
-        <w:rPr>
-          <w:szCs w:val="28"/>
-          <w:lang w:val="uk-UA"/>
-        </w:rPr>
-        <w:t xml:space="preserve">ктом </w:t>
-      </w:r>
-      <w:r>
-        <w:rPr>
-          <w:szCs w:val="28"/>
-          <w:lang w:val="uk-UA"/>
-        </w:rPr>
-        <w:t>прийнято</w:t>
-      </w:r>
-      <w:r>
-        <w:rPr>
-          <w:szCs w:val="28"/>
-          <w:lang w:val="uk-UA"/>
-        </w:rPr>
-        <w:t xml:space="preserve"> </w:t>
+        </w:rPr>
+      </w:pPr>
+      <w:r>
+        <w:rPr>
+          <w:szCs w:val="28"/>
+          <w:lang w:val="uk-UA"/>
+        </w:rPr>
+        <w:t xml:space="preserve">Усього за цим актом прийнято </w:t>
       </w:r>
       <w:r>
         <w:rPr>
@@ -1273,7 +1380,26 @@
           <w:szCs w:val="28"/>
           <w:lang w:val="uk-UA"/>
         </w:rPr>
-        <w:t xml:space="preserve">  на постійне зберігання.</w:t>
+        <w:t xml:space="preserve">  </w:t>
+      </w:r>
+      <w:r>
+        <w:rPr>
+          <w:szCs w:val="28"/>
+        </w:rPr>
+        <w:t>&lt;</w:t>
+      </w:r>
+      <w:r>
+        <w:rPr>
+          <w:szCs w:val="28"/>
+          <w:lang w:val="en-US"/>
+        </w:rPr>
+        <w:t>purpose</w:t>
+      </w:r>
+      <w:r>
+        <w:rPr>
+          <w:szCs w:val="28"/>
+        </w:rPr>
+        <w:t>&gt;.</w:t>
       </w:r>
     </w:p>
     <w:p>
@@ -1291,33 +1417,17 @@
           <w:vertAlign w:val="superscript"/>
           <w:lang w:val="uk-UA"/>
         </w:rPr>
-        <w:t xml:space="preserve">(кількість цифрами </w:t>
-      </w:r>
-      <w:r>
+        <w:t>(кількість цифрами та словами)</w:t>
+      </w:r>
+    </w:p>
+    <w:p>
+      <w:pPr>
+        <w:ind w:left="4956" w:firstLine="708"/>
         <w:rPr>
           <w:szCs w:val="28"/>
           <w:vertAlign w:val="superscript"/>
           <w:lang w:val="uk-UA"/>
         </w:rPr>
-        <w:t>та словами</w:t>
-      </w:r>
-      <w:r>
-        <w:rPr>
-          <w:szCs w:val="28"/>
-          <w:vertAlign w:val="superscript"/>
-          <w:lang w:val="uk-UA"/>
-        </w:rPr>
-        <w:t>)</w:t>
-      </w:r>
-    </w:p>
-    <w:p>
-      <w:pPr>
-        <w:ind w:left="4956" w:firstLine="708"/>
-        <w:rPr>
-          <w:szCs w:val="28"/>
-          <w:vertAlign w:val="superscript"/>
-          <w:lang w:val="uk-UA"/>
-        </w:rPr>
       </w:pPr>
     </w:p>
     <w:p>
@@ -1333,21 +1443,7 @@
           <w:szCs w:val="28"/>
           <w:lang w:val="uk-UA"/>
         </w:rPr>
-        <w:t xml:space="preserve">Акт складений у </w:t>
-      </w:r>
-      <w:r>
-        <w:rPr>
-          <w:szCs w:val="28"/>
-          <w:lang w:val="uk-UA"/>
-        </w:rPr>
-        <w:t>2 (двох)  примірниках</w:t>
-      </w:r>
-      <w:r>
-        <w:rPr>
-          <w:szCs w:val="28"/>
-          <w:lang w:val="uk-UA"/>
-        </w:rPr>
-        <w:t>.</w:t>
+        <w:t>Акт складений у 2 (двох)  примірниках.</w:t>
       </w:r>
     </w:p>
     <w:p>
@@ -1364,46 +1460,11 @@
           <w:sz w:val="20"/>
           <w:lang w:val="uk-UA"/>
         </w:rPr>
-        <w:t xml:space="preserve">(кількість цифрами та </w:t>
-      </w:r>
-      <w:r>
-        <w:rPr>
-          <w:sz w:val="20"/>
-          <w:lang w:val="uk-UA"/>
-        </w:rPr>
-        <w:t>словами</w:t>
-      </w:r>
-      <w:r>
-        <w:rPr>
-          <w:sz w:val="20"/>
-          <w:lang w:val="uk-UA"/>
-        </w:rPr>
-        <w:t>)</w:t>
-      </w:r>
-    </w:p>
-    <w:p>
-      <w:pPr>
-        <w:ind w:left="2340"/>
-        <w:jc w:val="both"/>
-        <w:rPr>
-          <w:sz w:val="20"/>
-          <w:lang w:val="uk-UA"/>
-        </w:rPr>
-      </w:pPr>
-    </w:p>
-    <w:p>
-      <w:pPr>
-        <w:ind w:left="2340"/>
-        <w:jc w:val="both"/>
-        <w:rPr>
-          <w:sz w:val="20"/>
-          <w:lang w:val="uk-UA"/>
-        </w:rPr>
-      </w:pPr>
-    </w:p>
-    <w:p>
-      <w:pPr>
-        <w:ind w:left="2340"/>
+        <w:t>(кількість цифрами та словами)</w:t>
+      </w:r>
+    </w:p>
+    <w:p>
+      <w:pPr>
         <w:jc w:val="both"/>
         <w:rPr>
           <w:sz w:val="20"/>
@@ -1464,10 +1525,10 @@
         <w:tc>
           <w:tcPr>
             <w:tcW w:w="4786" w:type="dxa"/>
-            <w:shd w:val="clear" w:color="auto" w:fill="auto"/>
           </w:tcPr>
           <w:p>
             <w:pPr>
+              <w:spacing w:line="256" w:lineRule="auto"/>
               <w:rPr>
                 <w:b/>
                 <w:szCs w:val="28"/>
@@ -1485,6 +1546,7 @@
           </w:p>
           <w:p>
             <w:pPr>
+              <w:spacing w:line="256" w:lineRule="auto"/>
               <w:rPr>
                 <w:sz w:val="24"/>
                 <w:szCs w:val="24"/>
@@ -1494,6 +1556,7 @@
           </w:p>
           <w:p>
             <w:pPr>
+              <w:spacing w:line="256" w:lineRule="auto"/>
               <w:rPr>
                 <w:sz w:val="24"/>
                 <w:szCs w:val="24"/>
@@ -1519,6 +1582,7 @@
           </w:p>
           <w:p>
             <w:pPr>
+              <w:spacing w:line="256" w:lineRule="auto"/>
               <w:rPr>
                 <w:sz w:val="24"/>
                 <w:szCs w:val="24"/>
@@ -1531,20 +1595,72 @@
                 <w:szCs w:val="24"/>
                 <w:lang w:val="uk-UA" w:eastAsia="uk-UA"/>
               </w:rPr>
-              <w:t xml:space="preserve">(В.М. Матицин)   </w:t>
-            </w:r>
-          </w:p>
-          <w:p>
-            <w:pPr>
+              <w:t>(</w:t>
+            </w:r>
+            <w:r>
               <w:rPr>
                 <w:sz w:val="24"/>
                 <w:szCs w:val="24"/>
                 <w:lang w:val="uk-UA" w:eastAsia="uk-UA"/>
               </w:rPr>
-            </w:pPr>
-          </w:p>
-          <w:p>
-            <w:pPr>
+              <w:t>&lt;</w:t>
+            </w:r>
+            <w:r>
+              <w:rPr>
+                <w:sz w:val="24"/>
+                <w:szCs w:val="24"/>
+                <w:lang w:val="en-US" w:eastAsia="uk-UA"/>
+              </w:rPr>
+              <w:t>p</w:t>
+            </w:r>
+            <w:proofErr w:type="spellStart"/>
+            <w:r>
+              <w:rPr>
+                <w:sz w:val="24"/>
+                <w:szCs w:val="24"/>
+                <w:lang w:val="uk-UA" w:eastAsia="uk-UA"/>
+              </w:rPr>
+              <w:t>rovider</w:t>
+            </w:r>
+            <w:proofErr w:type="spellEnd"/>
+            <w:r>
+              <w:rPr>
+                <w:sz w:val="24"/>
+                <w:szCs w:val="24"/>
+                <w:lang w:val="en-US" w:eastAsia="uk-UA"/>
+              </w:rPr>
+              <w:t>Name</w:t>
+            </w:r>
+            <w:r>
+              <w:rPr>
+                <w:sz w:val="24"/>
+                <w:szCs w:val="24"/>
+                <w:lang w:val="en-US" w:eastAsia="uk-UA"/>
+              </w:rPr>
+              <w:t>&gt;</w:t>
+            </w:r>
+            <w:r>
+              <w:rPr>
+                <w:sz w:val="24"/>
+                <w:szCs w:val="24"/>
+                <w:lang w:val="uk-UA" w:eastAsia="uk-UA"/>
+              </w:rPr>
+              <w:t xml:space="preserve">)   </w:t>
+            </w:r>
+          </w:p>
+          <w:p>
+            <w:pPr>
+              <w:spacing w:line="256" w:lineRule="auto"/>
+              <w:rPr>
+                <w:sz w:val="24"/>
+                <w:szCs w:val="24"/>
+                <w:lang w:val="uk-UA" w:eastAsia="uk-UA"/>
+              </w:rPr>
+            </w:pPr>
+          </w:p>
+          <w:p>
+            <w:pPr>
+              <w:spacing w:line="256" w:lineRule="auto"/>
               <w:rPr>
                 <w:sz w:val="24"/>
                 <w:szCs w:val="24"/>
@@ -1555,93 +1671,71 @@
               <w:rPr>
                 <w:sz w:val="24"/>
                 <w:szCs w:val="24"/>
-                <w:lang w:eastAsia="uk-UA"/>
-              </w:rPr>
-              <w:t>«</w:t>
-            </w:r>
-            <w:r>
-              <w:rPr>
-                <w:sz w:val="24"/>
-                <w:szCs w:val="24"/>
-                <w:lang w:val="uk-UA" w:eastAsia="uk-UA"/>
-              </w:rPr>
-              <w:t>18</w:t>
-            </w:r>
-            <w:r>
-              <w:rPr>
-                <w:sz w:val="24"/>
-                <w:szCs w:val="24"/>
-                <w:lang w:eastAsia="uk-UA"/>
-              </w:rPr>
-              <w:t>»</w:t>
-            </w:r>
-            <w:r>
-              <w:rPr>
-                <w:sz w:val="24"/>
-                <w:szCs w:val="24"/>
-                <w:lang w:val="uk-UA" w:eastAsia="uk-UA"/>
-              </w:rPr>
-              <w:t xml:space="preserve"> травня </w:t>
-            </w:r>
-            <w:r>
-              <w:rPr>
-                <w:sz w:val="24"/>
-                <w:szCs w:val="24"/>
-                <w:lang w:eastAsia="uk-UA"/>
-              </w:rPr>
-              <w:t>20</w:t>
-            </w:r>
-            <w:r>
-              <w:rPr>
-                <w:sz w:val="24"/>
-                <w:szCs w:val="24"/>
-                <w:lang w:val="uk-UA" w:eastAsia="uk-UA"/>
-              </w:rPr>
-              <w:t>17</w:t>
-            </w:r>
-            <w:r>
-              <w:rPr>
-                <w:sz w:val="24"/>
-                <w:szCs w:val="24"/>
-                <w:lang w:eastAsia="uk-UA"/>
-              </w:rPr>
-              <w:t xml:space="preserve"> р.</w:t>
+                <w:lang w:val="en-US" w:eastAsia="uk-UA"/>
+              </w:rPr>
+              <w:t>&lt;date&gt;</w:t>
             </w:r>
           </w:p>
         </w:tc>
         <w:tc>
           <w:tcPr>
             <w:tcW w:w="5103" w:type="dxa"/>
-            <w:shd w:val="clear" w:color="auto" w:fill="auto"/>
           </w:tcPr>
           <w:p>
             <w:pPr>
+              <w:spacing w:line="256" w:lineRule="auto"/>
+              <w:rPr>
+                <w:b/>
+                <w:szCs w:val="28"/>
+                <w:lang w:val="en-US" w:eastAsia="uk-UA"/>
+              </w:rPr>
+            </w:pPr>
+            <w:r>
               <w:rPr>
                 <w:b/>
                 <w:szCs w:val="28"/>
                 <w:lang w:eastAsia="uk-UA"/>
               </w:rPr>
-            </w:pPr>
+              <w:t>ПРИЙМАННЯ</w:t>
+            </w:r>
+            <w:r>
+              <w:rPr>
+                <w:b/>
+                <w:szCs w:val="28"/>
+                <w:lang w:val="en-US" w:eastAsia="uk-UA"/>
+              </w:rPr>
+              <w:t xml:space="preserve"> </w:t>
+            </w:r>
             <w:r>
               <w:rPr>
                 <w:b/>
                 <w:szCs w:val="28"/>
                 <w:lang w:eastAsia="uk-UA"/>
               </w:rPr>
-              <w:t xml:space="preserve">ПРИЙМАННЯ ЗДІЙСНИВ </w:t>
-            </w:r>
-          </w:p>
-          <w:p>
-            <w:pPr>
-              <w:rPr>
-                <w:sz w:val="24"/>
-                <w:szCs w:val="24"/>
-                <w:lang w:eastAsia="uk-UA"/>
-              </w:rPr>
-            </w:pPr>
-          </w:p>
-          <w:p>
-            <w:pPr>
+              <w:t>ЗДІЙСНИВ</w:t>
+            </w:r>
+            <w:r>
+              <w:rPr>
+                <w:b/>
+                <w:szCs w:val="28"/>
+                <w:lang w:val="en-US" w:eastAsia="uk-UA"/>
+              </w:rPr>
+              <w:t xml:space="preserve"> </w:t>
+            </w:r>
+          </w:p>
+          <w:p>
+            <w:pPr>
+              <w:spacing w:line="256" w:lineRule="auto"/>
+              <w:rPr>
+                <w:sz w:val="24"/>
+                <w:szCs w:val="24"/>
+                <w:lang w:val="en-US" w:eastAsia="uk-UA"/>
+              </w:rPr>
+            </w:pPr>
+          </w:p>
+          <w:p>
+            <w:pPr>
+              <w:spacing w:line="256" w:lineRule="auto"/>
               <w:rPr>
                 <w:sz w:val="24"/>
                 <w:szCs w:val="24"/>
@@ -1652,15 +1746,49 @@
               <w:rPr>
                 <w:sz w:val="24"/>
                 <w:szCs w:val="24"/>
+                <w:lang w:val="en-US" w:eastAsia="uk-UA"/>
+              </w:rPr>
+              <w:t>&lt;</w:t>
+            </w:r>
+            <w:r>
+              <w:rPr>
+                <w:sz w:val="24"/>
+                <w:szCs w:val="24"/>
+                <w:lang w:val="en-US" w:eastAsia="uk-UA"/>
+              </w:rPr>
+              <w:t>r</w:t>
+            </w:r>
+            <w:proofErr w:type="spellStart"/>
+            <w:r>
+              <w:rPr>
+                <w:sz w:val="24"/>
+                <w:szCs w:val="24"/>
                 <w:lang w:val="uk-UA" w:eastAsia="uk-UA"/>
               </w:rPr>
-              <w:t>Заст. директора</w:t>
-            </w:r>
-            <w:r>
-              <w:rPr>
-                <w:sz w:val="24"/>
-                <w:szCs w:val="24"/>
-                <w:lang w:eastAsia="uk-UA"/>
+              <w:t>ecipientRole</w:t>
+            </w:r>
+            <w:proofErr w:type="spellEnd"/>
+            <w:r>
+              <w:rPr>
+                <w:sz w:val="24"/>
+                <w:szCs w:val="24"/>
+                <w:lang w:val="en-US" w:eastAsia="uk-UA"/>
+              </w:rPr>
+              <w:t>&gt;</w:t>
+            </w:r>
+            <w:r>
+              <w:rPr>
+                <w:sz w:val="24"/>
+                <w:szCs w:val="24"/>
+                <w:lang w:val="en-US" w:eastAsia="uk-UA"/>
+              </w:rPr>
+              <w:t>______</w:t>
+            </w:r>
+            <w:r>
+              <w:rPr>
+                <w:sz w:val="24"/>
+                <w:szCs w:val="24"/>
+                <w:lang w:val="uk-UA" w:eastAsia="uk-UA"/>
               </w:rPr>
               <w:t>____</w:t>
             </w:r>
@@ -1668,7 +1796,15 @@
               <w:rPr>
                 <w:sz w:val="24"/>
                 <w:szCs w:val="24"/>
-                <w:lang w:eastAsia="uk-UA"/>
+                <w:lang w:val="en-US" w:eastAsia="uk-UA"/>
+              </w:rPr>
+              <w:t>____</w:t>
+            </w:r>
+            <w:r>
+              <w:rPr>
+                <w:sz w:val="24"/>
+                <w:szCs w:val="24"/>
+                <w:lang w:val="uk-UA" w:eastAsia="uk-UA"/>
               </w:rPr>
               <w:t>__</w:t>
             </w:r>
@@ -1676,132 +1812,113 @@
               <w:rPr>
                 <w:sz w:val="24"/>
                 <w:szCs w:val="24"/>
+                <w:lang w:val="en-US" w:eastAsia="uk-UA"/>
+              </w:rPr>
+              <w:t>_</w:t>
+            </w:r>
+          </w:p>
+          <w:p>
+            <w:pPr>
+              <w:spacing w:line="256" w:lineRule="auto"/>
+              <w:rPr>
+                <w:sz w:val="24"/>
+                <w:szCs w:val="24"/>
                 <w:lang w:val="uk-UA" w:eastAsia="uk-UA"/>
               </w:rPr>
-              <w:t>____</w:t>
-            </w:r>
-            <w:r>
-              <w:rPr>
-                <w:sz w:val="24"/>
-                <w:szCs w:val="24"/>
-                <w:lang w:eastAsia="uk-UA"/>
-              </w:rPr>
-              <w:t>____</w:t>
-            </w:r>
+            </w:pPr>
             <w:r>
               <w:rPr>
                 <w:sz w:val="24"/>
                 <w:szCs w:val="24"/>
                 <w:lang w:val="uk-UA" w:eastAsia="uk-UA"/>
               </w:rPr>
-              <w:t>__</w:t>
-            </w:r>
-            <w:r>
-              <w:rPr>
-                <w:sz w:val="24"/>
-                <w:szCs w:val="24"/>
-                <w:lang w:eastAsia="uk-UA"/>
-              </w:rPr>
-              <w:t>_</w:t>
-            </w:r>
-          </w:p>
-          <w:p>
-            <w:pPr>
+              <w:t>(</w:t>
+            </w:r>
+            <w:r>
+              <w:rPr>
+                <w:sz w:val="24"/>
+                <w:szCs w:val="24"/>
+                <w:lang w:val="en-US" w:eastAsia="uk-UA"/>
+              </w:rPr>
+              <w:t>&lt;</w:t>
+            </w:r>
+            <w:r>
+              <w:rPr>
+                <w:sz w:val="24"/>
+                <w:szCs w:val="24"/>
+                <w:lang w:val="en-US" w:eastAsia="uk-UA"/>
+              </w:rPr>
+              <w:t>r</w:t>
+            </w:r>
+            <w:proofErr w:type="spellStart"/>
+            <w:r>
               <w:rPr>
                 <w:sz w:val="24"/>
                 <w:szCs w:val="24"/>
                 <w:lang w:val="uk-UA" w:eastAsia="uk-UA"/>
               </w:rPr>
-            </w:pPr>
+              <w:t>ecipient</w:t>
+            </w:r>
+            <w:proofErr w:type="spellEnd"/>
+            <w:r>
+              <w:rPr>
+                <w:sz w:val="24"/>
+                <w:szCs w:val="24"/>
+                <w:lang w:val="en-US" w:eastAsia="uk-UA"/>
+              </w:rPr>
+              <w:t>Name</w:t>
+            </w:r>
+            <w:r>
+              <w:rPr>
+                <w:sz w:val="24"/>
+                <w:szCs w:val="24"/>
+                <w:lang w:val="en-US" w:eastAsia="uk-UA"/>
+              </w:rPr>
+              <w:t>&gt;</w:t>
+            </w:r>
             <w:r>
               <w:rPr>
                 <w:sz w:val="24"/>
                 <w:szCs w:val="24"/>
                 <w:lang w:val="uk-UA" w:eastAsia="uk-UA"/>
               </w:rPr>
-              <w:t>(І.М. Соколова)</w:t>
-            </w:r>
-            <w:r>
-              <w:rPr>
-                <w:sz w:val="24"/>
-                <w:szCs w:val="24"/>
-                <w:lang w:eastAsia="uk-UA"/>
+              <w:t>)</w:t>
+            </w:r>
+            <w:r>
+              <w:rPr>
+                <w:sz w:val="24"/>
+                <w:szCs w:val="24"/>
+                <w:lang w:val="en-US" w:eastAsia="uk-UA"/>
               </w:rPr>
               <w:t xml:space="preserve">        </w:t>
             </w:r>
           </w:p>
           <w:p>
             <w:pPr>
-              <w:rPr>
-                <w:sz w:val="24"/>
-                <w:szCs w:val="24"/>
-                <w:lang w:eastAsia="uk-UA"/>
-              </w:rPr>
-            </w:pPr>
-          </w:p>
-          <w:p>
-            <w:pPr>
-              <w:rPr>
-                <w:sz w:val="24"/>
-                <w:szCs w:val="24"/>
-                <w:lang w:eastAsia="uk-UA"/>
-              </w:rPr>
-            </w:pPr>
-            <w:r>
-              <w:rPr>
-                <w:sz w:val="24"/>
-                <w:szCs w:val="24"/>
-                <w:lang w:eastAsia="uk-UA"/>
-              </w:rPr>
-              <w:t>«</w:t>
-            </w:r>
-            <w:r>
-              <w:rPr>
-                <w:sz w:val="24"/>
-                <w:szCs w:val="24"/>
-                <w:lang w:val="uk-UA" w:eastAsia="uk-UA"/>
-              </w:rPr>
-              <w:t>18</w:t>
-            </w:r>
-            <w:r>
-              <w:rPr>
-                <w:sz w:val="24"/>
-                <w:szCs w:val="24"/>
-                <w:lang w:eastAsia="uk-UA"/>
-              </w:rPr>
-              <w:t>»</w:t>
-            </w:r>
-            <w:r>
-              <w:rPr>
-                <w:sz w:val="24"/>
-                <w:szCs w:val="24"/>
-                <w:lang w:val="uk-UA" w:eastAsia="uk-UA"/>
-              </w:rPr>
-              <w:t xml:space="preserve"> травня </w:t>
-            </w:r>
-            <w:r>
-              <w:rPr>
-                <w:sz w:val="24"/>
-                <w:szCs w:val="24"/>
-                <w:lang w:eastAsia="uk-UA"/>
-              </w:rPr>
-              <w:t>20</w:t>
-            </w:r>
-            <w:r>
-              <w:rPr>
-                <w:sz w:val="24"/>
-                <w:szCs w:val="24"/>
-                <w:lang w:val="uk-UA" w:eastAsia="uk-UA"/>
-              </w:rPr>
-              <w:t>17</w:t>
-            </w:r>
-            <w:r>
-              <w:rPr>
-                <w:sz w:val="24"/>
-                <w:szCs w:val="24"/>
-                <w:lang w:eastAsia="uk-UA"/>
-              </w:rPr>
-              <w:t xml:space="preserve"> р.</w:t>
+              <w:spacing w:line="256" w:lineRule="auto"/>
+              <w:rPr>
+                <w:sz w:val="24"/>
+                <w:szCs w:val="24"/>
+                <w:lang w:val="en-US" w:eastAsia="uk-UA"/>
+              </w:rPr>
+            </w:pPr>
+          </w:p>
+          <w:p>
+            <w:pPr>
+              <w:spacing w:line="256" w:lineRule="auto"/>
+              <w:rPr>
+                <w:sz w:val="24"/>
+                <w:szCs w:val="24"/>
+                <w:lang w:val="en-US" w:eastAsia="uk-UA"/>
+              </w:rPr>
+            </w:pPr>
+            <w:r>
+              <w:rPr>
+                <w:sz w:val="24"/>
+                <w:szCs w:val="24"/>
+                <w:lang w:val="en-US" w:eastAsia="uk-UA"/>
+              </w:rPr>
+              <w:t>&lt;date&gt;</w:t>
             </w:r>
           </w:p>
         </w:tc>
@@ -1809,15 +1926,18 @@
     </w:tbl>
     <w:p>
       <w:pPr>
-        <w:spacing w:line="360" w:lineRule="auto"/>
-        <w:jc w:val="both"/>
-        <w:rPr>
-          <w:vertAlign w:val="superscript"/>
-          <w:lang w:val="uk-UA"/>
-        </w:rPr>
-      </w:pPr>
-    </w:p>
-    <w:p/>
+        <w:rPr>
+          <w:lang w:val="uk-UA"/>
+        </w:rPr>
+      </w:pPr>
+    </w:p>
+    <w:p>
+      <w:pPr>
+        <w:rPr>
+          <w:lang w:val="en-US"/>
+        </w:rPr>
+      </w:pPr>
+    </w:p>
     <w:sectPr>
       <w:headerReference w:type="even" r:id="rId6"/>
       <w:headerReference w:type="default" r:id="rId7"/>

</xml_diff>